<commit_message>
1. Fixed background image.  2. Edited Readme file. -VL
</commit_message>
<xml_diff>
--- a/readme_for_memory_match.docx
+++ b/readme_for_memory_match.docx
@@ -27,15 +27,15 @@
           <w:sz w:val="20"/>
           <w:szCs w:val="20"/>
         </w:rPr>
-        <w:t xml:space="preserve"> - This</w:t>
-      </w:r>
-      <w:r>
-        <w:rPr>
-          <w:rFonts w:ascii="Verdana" w:hAnsi="Verdana"/>
-          <w:sz w:val="20"/>
-          <w:szCs w:val="20"/>
-        </w:rPr>
-        <w:t xml:space="preserve"> is also known as "Concentration" or "Card Match"</w:t>
+        <w:t xml:space="preserve"> - game aka</w:t>
+      </w:r>
+      <w:r>
+        <w:rPr>
+          <w:rFonts w:ascii="Verdana" w:hAnsi="Verdana"/>
+          <w:sz w:val="20"/>
+          <w:szCs w:val="20"/>
+        </w:rPr>
+        <w:t xml:space="preserve"> "Concentration" or "Card Match"</w:t>
       </w:r>
       <w:r>
         <w:rPr>
@@ -139,7 +139,25 @@
             <w:sz w:val="20"/>
             <w:szCs w:val="20"/>
           </w:rPr>
-          <w:t>https://github.com/vernonlouie/v_calculator</w:t>
+          <w:t>https://github.com/vern</w:t>
+        </w:r>
+        <w:r>
+          <w:rPr>
+            <w:rStyle w:val="Hyperlink"/>
+            <w:rFonts w:ascii="Verdana" w:hAnsi="Verdana"/>
+            <w:sz w:val="20"/>
+            <w:szCs w:val="20"/>
+          </w:rPr>
+          <w:t>o</w:t>
+        </w:r>
+        <w:r>
+          <w:rPr>
+            <w:rStyle w:val="Hyperlink"/>
+            <w:rFonts w:ascii="Verdana" w:hAnsi="Verdana"/>
+            <w:sz w:val="20"/>
+            <w:szCs w:val="20"/>
+          </w:rPr>
+          <w:t>nlouie/v_memory_match/</w:t>
         </w:r>
       </w:hyperlink>
     </w:p>
@@ -583,25 +601,7 @@
           <w:sz w:val="20"/>
           <w:szCs w:val="20"/>
         </w:rPr>
-        <w:t xml:space="preserve">how to position elements, using HTML, CSS, </w:t>
-      </w:r>
-      <w:proofErr w:type="spellStart"/>
-      <w:r>
-        <w:rPr>
-          <w:rFonts w:ascii="Verdana" w:hAnsi="Verdana"/>
-          <w:sz w:val="20"/>
-          <w:szCs w:val="20"/>
-        </w:rPr>
-        <w:t>Javascript</w:t>
-      </w:r>
-      <w:proofErr w:type="spellEnd"/>
-      <w:r>
-        <w:rPr>
-          <w:rFonts w:ascii="Verdana" w:hAnsi="Verdana"/>
-          <w:sz w:val="20"/>
-          <w:szCs w:val="20"/>
-        </w:rPr>
-        <w:t>, and jQuery</w:t>
+        <w:t>how to position elements, using HTML, CSS, Javascript, and jQuery</w:t>
       </w:r>
       <w:r>
         <w:rPr>
@@ -665,6 +665,15 @@
           <w:szCs w:val="20"/>
         </w:rPr>
       </w:pPr>
+      <w:r>
+        <w:rPr>
+          <w:rFonts w:ascii="Verdana" w:hAnsi="Verdana"/>
+          <w:color w:val="FF0000"/>
+          <w:sz w:val="20"/>
+          <w:szCs w:val="20"/>
+        </w:rPr>
+        <w:t>TBI</w:t>
+      </w:r>
     </w:p>
     <w:p>
       <w:pPr>

</xml_diff>

<commit_message>
1. Worked more on responsiveness.  2. Updated readme file. -VL
</commit_message>
<xml_diff>
--- a/readme_for_memory_match.docx
+++ b/readme_for_memory_match.docx
@@ -139,25 +139,7 @@
             <w:sz w:val="20"/>
             <w:szCs w:val="20"/>
           </w:rPr>
-          <w:t>https://github.com/vern</w:t>
-        </w:r>
-        <w:r>
-          <w:rPr>
-            <w:rStyle w:val="Hyperlink"/>
-            <w:rFonts w:ascii="Verdana" w:hAnsi="Verdana"/>
-            <w:sz w:val="20"/>
-            <w:szCs w:val="20"/>
-          </w:rPr>
-          <w:t>o</w:t>
-        </w:r>
-        <w:r>
-          <w:rPr>
-            <w:rStyle w:val="Hyperlink"/>
-            <w:rFonts w:ascii="Verdana" w:hAnsi="Verdana"/>
-            <w:sz w:val="20"/>
-            <w:szCs w:val="20"/>
-          </w:rPr>
-          <w:t>nlouie/v_memory_match/</w:t>
+          <w:t>https://github.com/vernonlouie/v_memory_match/</w:t>
         </w:r>
       </w:hyperlink>
     </w:p>
@@ -637,6 +619,23 @@
           <w:szCs w:val="20"/>
         </w:rPr>
       </w:pPr>
+      <w:r>
+        <w:rPr>
+          <w:rFonts w:ascii="Verdana" w:hAnsi="Verdana"/>
+          <w:sz w:val="20"/>
+          <w:szCs w:val="20"/>
+        </w:rPr>
+        <w:t>- responsiveness using bootstrap (hidden columns)</w:t>
+      </w:r>
+    </w:p>
+    <w:p>
+      <w:pPr>
+        <w:rPr>
+          <w:rFonts w:ascii="Verdana" w:hAnsi="Verdana"/>
+          <w:sz w:val="20"/>
+          <w:szCs w:val="20"/>
+        </w:rPr>
+      </w:pPr>
     </w:p>
     <w:p>
       <w:pPr>
@@ -668,12 +667,145 @@
       <w:r>
         <w:rPr>
           <w:rFonts w:ascii="Verdana" w:hAnsi="Verdana"/>
-          <w:color w:val="FF0000"/>
-          <w:sz w:val="20"/>
-          <w:szCs w:val="20"/>
-        </w:rPr>
-        <w:t>TBI</w:t>
-      </w:r>
+          <w:noProof/>
+          <w:sz w:val="20"/>
+          <w:szCs w:val="20"/>
+        </w:rPr>
+        <w:drawing>
+          <wp:inline distT="0" distB="0" distL="0" distR="0">
+            <wp:extent cx="5943600" cy="2888570"/>
+            <wp:effectExtent l="19050" t="0" r="0" b="0"/>
+            <wp:docPr id="1" name="Picture 1" descr="C:\Users\Vernon\Pictures\Screenshots\portfolio screenshots\memMatch_screenshot_1.png"/>
+            <wp:cNvGraphicFramePr>
+              <a:graphicFrameLocks xmlns:a="http://schemas.openxmlformats.org/drawingml/2006/main" noChangeAspect="1"/>
+            </wp:cNvGraphicFramePr>
+            <a:graphic xmlns:a="http://schemas.openxmlformats.org/drawingml/2006/main">
+              <a:graphicData uri="http://schemas.openxmlformats.org/drawingml/2006/picture">
+                <pic:pic xmlns:pic="http://schemas.openxmlformats.org/drawingml/2006/picture">
+                  <pic:nvPicPr>
+                    <pic:cNvPr id="0" name="Picture 1" descr="C:\Users\Vernon\Pictures\Screenshots\portfolio screenshots\memMatch_screenshot_1.png"/>
+                    <pic:cNvPicPr>
+                      <a:picLocks noChangeAspect="1" noChangeArrowheads="1"/>
+                    </pic:cNvPicPr>
+                  </pic:nvPicPr>
+                  <pic:blipFill>
+                    <a:blip r:embed="rId5"/>
+                    <a:srcRect/>
+                    <a:stretch>
+                      <a:fillRect/>
+                    </a:stretch>
+                  </pic:blipFill>
+                  <pic:spPr bwMode="auto">
+                    <a:xfrm>
+                      <a:off x="0" y="0"/>
+                      <a:ext cx="5943600" cy="2888570"/>
+                    </a:xfrm>
+                    <a:prstGeom prst="rect">
+                      <a:avLst/>
+                    </a:prstGeom>
+                    <a:noFill/>
+                    <a:ln w="9525">
+                      <a:noFill/>
+                      <a:miter lim="800000"/>
+                      <a:headEnd/>
+                      <a:tailEnd/>
+                    </a:ln>
+                  </pic:spPr>
+                </pic:pic>
+              </a:graphicData>
+            </a:graphic>
+          </wp:inline>
+        </w:drawing>
+      </w:r>
+    </w:p>
+    <w:p>
+      <w:pPr>
+        <w:rPr>
+          <w:rFonts w:ascii="Verdana" w:hAnsi="Verdana"/>
+          <w:sz w:val="20"/>
+          <w:szCs w:val="20"/>
+        </w:rPr>
+      </w:pPr>
+      <w:r>
+        <w:rPr>
+          <w:rFonts w:ascii="Verdana" w:hAnsi="Verdana"/>
+          <w:sz w:val="20"/>
+          <w:szCs w:val="20"/>
+        </w:rPr>
+        <w:t>responsive</w:t>
+      </w:r>
+    </w:p>
+    <w:p>
+      <w:pPr>
+        <w:rPr>
+          <w:rFonts w:ascii="Verdana" w:hAnsi="Verdana"/>
+          <w:sz w:val="20"/>
+          <w:szCs w:val="20"/>
+        </w:rPr>
+      </w:pPr>
+      <w:r>
+        <w:rPr>
+          <w:rFonts w:ascii="Verdana" w:hAnsi="Verdana"/>
+          <w:noProof/>
+          <w:sz w:val="20"/>
+          <w:szCs w:val="20"/>
+        </w:rPr>
+        <w:lastRenderedPageBreak/>
+        <w:drawing>
+          <wp:inline distT="0" distB="0" distL="0" distR="0">
+            <wp:extent cx="5943600" cy="5943600"/>
+            <wp:effectExtent l="19050" t="0" r="0" b="0"/>
+            <wp:docPr id="2" name="Picture 2" descr="C:\Users\Vernon\Pictures\Screenshots\portfolio screenshots\memMatch_screenshot_2.png"/>
+            <wp:cNvGraphicFramePr>
+              <a:graphicFrameLocks xmlns:a="http://schemas.openxmlformats.org/drawingml/2006/main" noChangeAspect="1"/>
+            </wp:cNvGraphicFramePr>
+            <a:graphic xmlns:a="http://schemas.openxmlformats.org/drawingml/2006/main">
+              <a:graphicData uri="http://schemas.openxmlformats.org/drawingml/2006/picture">
+                <pic:pic xmlns:pic="http://schemas.openxmlformats.org/drawingml/2006/picture">
+                  <pic:nvPicPr>
+                    <pic:cNvPr id="0" name="Picture 2" descr="C:\Users\Vernon\Pictures\Screenshots\portfolio screenshots\memMatch_screenshot_2.png"/>
+                    <pic:cNvPicPr>
+                      <a:picLocks noChangeAspect="1" noChangeArrowheads="1"/>
+                    </pic:cNvPicPr>
+                  </pic:nvPicPr>
+                  <pic:blipFill>
+                    <a:blip r:embed="rId6"/>
+                    <a:srcRect/>
+                    <a:stretch>
+                      <a:fillRect/>
+                    </a:stretch>
+                  </pic:blipFill>
+                  <pic:spPr bwMode="auto">
+                    <a:xfrm>
+                      <a:off x="0" y="0"/>
+                      <a:ext cx="5943600" cy="5943600"/>
+                    </a:xfrm>
+                    <a:prstGeom prst="rect">
+                      <a:avLst/>
+                    </a:prstGeom>
+                    <a:noFill/>
+                    <a:ln w="9525">
+                      <a:noFill/>
+                      <a:miter lim="800000"/>
+                      <a:headEnd/>
+                      <a:tailEnd/>
+                    </a:ln>
+                  </pic:spPr>
+                </pic:pic>
+              </a:graphicData>
+            </a:graphic>
+          </wp:inline>
+        </w:drawing>
+      </w:r>
+    </w:p>
+    <w:p>
+      <w:pPr>
+        <w:rPr>
+          <w:rFonts w:ascii="Verdana" w:hAnsi="Verdana"/>
+          <w:sz w:val="20"/>
+          <w:szCs w:val="20"/>
+        </w:rPr>
+      </w:pPr>
     </w:p>
     <w:p>
       <w:pPr>

</xml_diff>

<commit_message>
change to readme file -VL
</commit_message>
<xml_diff>
--- a/readme_for_memory_match.docx
+++ b/readme_for_memory_match.docx
@@ -139,7 +139,49 @@
             <w:sz w:val="20"/>
             <w:szCs w:val="20"/>
           </w:rPr>
-          <w:t>https://github.com/vernonlouie/v_memory_match/</w:t>
+          <w:t>https://github.co</w:t>
+        </w:r>
+        <w:r>
+          <w:rPr>
+            <w:rStyle w:val="Hyperlink"/>
+            <w:rFonts w:ascii="Verdana" w:hAnsi="Verdana"/>
+            <w:sz w:val="20"/>
+            <w:szCs w:val="20"/>
+          </w:rPr>
+          <w:t>m</w:t>
+        </w:r>
+        <w:r>
+          <w:rPr>
+            <w:rStyle w:val="Hyperlink"/>
+            <w:rFonts w:ascii="Verdana" w:hAnsi="Verdana"/>
+            <w:sz w:val="20"/>
+            <w:szCs w:val="20"/>
+          </w:rPr>
+          <w:t>/vernonlouie/v_memory</w:t>
+        </w:r>
+        <w:r>
+          <w:rPr>
+            <w:rStyle w:val="Hyperlink"/>
+            <w:rFonts w:ascii="Verdana" w:hAnsi="Verdana"/>
+            <w:sz w:val="20"/>
+            <w:szCs w:val="20"/>
+          </w:rPr>
+          <w:t>_</w:t>
+        </w:r>
+        <w:r>
+          <w:rPr>
+            <w:rStyle w:val="Hyperlink"/>
+            <w:rFonts w:ascii="Verdana" w:hAnsi="Verdana"/>
+            <w:sz w:val="20"/>
+            <w:szCs w:val="20"/>
+          </w:rPr>
+          <w:t>match/</w:t>
+        </w:r>
+        <w:r>
+          <w:rPr>
+            <w:rStyle w:val="Hyperlink"/>
+          </w:rPr>
+          <w:t>tree/v2.1</w:t>
         </w:r>
       </w:hyperlink>
     </w:p>
@@ -306,24 +348,50 @@
           <w:sz w:val="20"/>
           <w:szCs w:val="20"/>
         </w:rPr>
-        <w:t>Planned Additions</w:t>
-      </w:r>
-    </w:p>
-    <w:p>
-      <w:pPr>
-        <w:rPr>
-          <w:rFonts w:ascii="Verdana" w:hAnsi="Verdana"/>
-          <w:sz w:val="20"/>
-          <w:szCs w:val="20"/>
-        </w:rPr>
-      </w:pPr>
-      <w:r>
-        <w:rPr>
-          <w:rFonts w:ascii="Verdana" w:hAnsi="Verdana"/>
-          <w:sz w:val="20"/>
-          <w:szCs w:val="20"/>
-        </w:rPr>
-        <w:t>1) add user option to switch themes</w:t>
+        <w:t>Planned</w:t>
+      </w:r>
+      <w:r>
+        <w:rPr>
+          <w:rFonts w:ascii="Verdana" w:hAnsi="Verdana"/>
+          <w:b/>
+          <w:sz w:val="20"/>
+          <w:szCs w:val="20"/>
+        </w:rPr>
+        <w:t xml:space="preserve"> or Possible</w:t>
+      </w:r>
+      <w:r>
+        <w:rPr>
+          <w:rFonts w:ascii="Verdana" w:hAnsi="Verdana"/>
+          <w:b/>
+          <w:sz w:val="20"/>
+          <w:szCs w:val="20"/>
+        </w:rPr>
+        <w:t xml:space="preserve"> Additions</w:t>
+      </w:r>
+    </w:p>
+    <w:p>
+      <w:pPr>
+        <w:rPr>
+          <w:rFonts w:ascii="Verdana" w:hAnsi="Verdana"/>
+          <w:sz w:val="20"/>
+          <w:szCs w:val="20"/>
+        </w:rPr>
+      </w:pPr>
+      <w:r>
+        <w:rPr>
+          <w:rFonts w:ascii="Verdana" w:hAnsi="Verdana"/>
+          <w:sz w:val="20"/>
+          <w:szCs w:val="20"/>
+        </w:rPr>
+        <w:t xml:space="preserve">1) </w:t>
+      </w:r>
+      <w:r>
+        <w:rPr>
+          <w:rFonts w:ascii="Verdana" w:hAnsi="Verdana"/>
+          <w:sz w:val="20"/>
+          <w:szCs w:val="20"/>
+        </w:rPr>
+        <w:t>user option to switch themes</w:t>
       </w:r>
     </w:p>
     <w:p>
@@ -411,7 +479,24 @@
           <w:sz w:val="20"/>
           <w:szCs w:val="20"/>
         </w:rPr>
-        <w:t>add a timer so people can try to beat their best time</w:t>
+        <w:t>a timer so people can try to beat their best time</w:t>
+      </w:r>
+    </w:p>
+    <w:p>
+      <w:pPr>
+        <w:rPr>
+          <w:rFonts w:ascii="Verdana" w:hAnsi="Verdana"/>
+          <w:sz w:val="20"/>
+          <w:szCs w:val="20"/>
+        </w:rPr>
+      </w:pPr>
+      <w:r>
+        <w:rPr>
+          <w:rFonts w:ascii="Verdana" w:hAnsi="Verdana"/>
+          <w:sz w:val="20"/>
+          <w:szCs w:val="20"/>
+        </w:rPr>
+        <w:t>4) database to record game scores</w:t>
       </w:r>
     </w:p>
     <w:p>
@@ -532,6 +617,7 @@
           <w:sz w:val="20"/>
           <w:szCs w:val="20"/>
         </w:rPr>
+        <w:lastRenderedPageBreak/>
         <w:t>- how to implement sound files</w:t>
       </w:r>
       <w:r>
@@ -557,9 +643,34 @@
           <w:sz w:val="20"/>
           <w:szCs w:val="20"/>
         </w:rPr>
-        <w:lastRenderedPageBreak/>
         <w:t>-</w:t>
       </w:r>
+      <w:r>
+        <w:rPr>
+          <w:rFonts w:ascii="Verdana" w:hAnsi="Verdana"/>
+          <w:sz w:val="20"/>
+          <w:szCs w:val="20"/>
+        </w:rPr>
+        <w:t xml:space="preserve"> how to affect </w:t>
+      </w:r>
+      <w:proofErr w:type="spellStart"/>
+      <w:r>
+        <w:rPr>
+          <w:rFonts w:ascii="Verdana" w:hAnsi="Verdana"/>
+          <w:sz w:val="20"/>
+          <w:szCs w:val="20"/>
+        </w:rPr>
+        <w:t>css</w:t>
+      </w:r>
+      <w:proofErr w:type="spellEnd"/>
+      <w:r>
+        <w:rPr>
+          <w:rFonts w:ascii="Verdana" w:hAnsi="Verdana"/>
+          <w:sz w:val="20"/>
+          <w:szCs w:val="20"/>
+        </w:rPr>
+        <w:t xml:space="preserve"> dynamically</w:t>
+      </w:r>
     </w:p>
     <w:p>
       <w:pPr>
@@ -609,6 +720,14 @@
           <w:szCs w:val="20"/>
         </w:rPr>
         <w:t>- how to use GIMP to crop and save file</w:t>
+      </w:r>
+      <w:r>
+        <w:rPr>
+          <w:rFonts w:ascii="Verdana" w:hAnsi="Verdana"/>
+          <w:sz w:val="20"/>
+          <w:szCs w:val="20"/>
+        </w:rPr>
+        <w:t>s</w:t>
       </w:r>
     </w:p>
     <w:p>

</xml_diff>

<commit_message>
1. Converted mousedown and mouseup to hover of lift button. -VL
</commit_message>
<xml_diff>
--- a/readme_for_memory_match.docx
+++ b/readme_for_memory_match.docx
@@ -139,43 +139,7 @@
             <w:sz w:val="20"/>
             <w:szCs w:val="20"/>
           </w:rPr>
-          <w:t>https://github.co</w:t>
-        </w:r>
-        <w:r>
-          <w:rPr>
-            <w:rStyle w:val="Hyperlink"/>
-            <w:rFonts w:ascii="Verdana" w:hAnsi="Verdana"/>
-            <w:sz w:val="20"/>
-            <w:szCs w:val="20"/>
-          </w:rPr>
-          <w:t>m</w:t>
-        </w:r>
-        <w:r>
-          <w:rPr>
-            <w:rStyle w:val="Hyperlink"/>
-            <w:rFonts w:ascii="Verdana" w:hAnsi="Verdana"/>
-            <w:sz w:val="20"/>
-            <w:szCs w:val="20"/>
-          </w:rPr>
-          <w:t>/vernonlouie/v_memory</w:t>
-        </w:r>
-        <w:r>
-          <w:rPr>
-            <w:rStyle w:val="Hyperlink"/>
-            <w:rFonts w:ascii="Verdana" w:hAnsi="Verdana"/>
-            <w:sz w:val="20"/>
-            <w:szCs w:val="20"/>
-          </w:rPr>
-          <w:t>_</w:t>
-        </w:r>
-        <w:r>
-          <w:rPr>
-            <w:rStyle w:val="Hyperlink"/>
-            <w:rFonts w:ascii="Verdana" w:hAnsi="Verdana"/>
-            <w:sz w:val="20"/>
-            <w:szCs w:val="20"/>
-          </w:rPr>
-          <w:t>match/</w:t>
+          <w:t>https://github.com/vernonlouie/v_memory_match/</w:t>
         </w:r>
         <w:r>
           <w:rPr>
@@ -507,6 +471,40 @@
           <w:szCs w:val="20"/>
         </w:rPr>
       </w:pPr>
+      <w:r>
+        <w:rPr>
+          <w:rFonts w:ascii="Verdana" w:hAnsi="Verdana"/>
+          <w:sz w:val="20"/>
+          <w:szCs w:val="20"/>
+        </w:rPr>
+        <w:t>5) 2-player option</w:t>
+      </w:r>
+    </w:p>
+    <w:p>
+      <w:pPr>
+        <w:rPr>
+          <w:rFonts w:ascii="Verdana" w:hAnsi="Verdana"/>
+          <w:sz w:val="20"/>
+          <w:szCs w:val="20"/>
+        </w:rPr>
+      </w:pPr>
+      <w:r>
+        <w:rPr>
+          <w:rFonts w:ascii="Verdana" w:hAnsi="Verdana"/>
+          <w:sz w:val="20"/>
+          <w:szCs w:val="20"/>
+        </w:rPr>
+        <w:t>6) 24 or 30-card option</w:t>
+      </w:r>
+    </w:p>
+    <w:p>
+      <w:pPr>
+        <w:rPr>
+          <w:rFonts w:ascii="Verdana" w:hAnsi="Verdana"/>
+          <w:sz w:val="20"/>
+          <w:szCs w:val="20"/>
+        </w:rPr>
+      </w:pPr>
     </w:p>
     <w:p>
       <w:pPr>
@@ -575,6 +573,7 @@
           <w:sz w:val="20"/>
           <w:szCs w:val="20"/>
         </w:rPr>
+        <w:lastRenderedPageBreak/>
         <w:t>- how to use jQuery to dynamically add elements to the DOM.</w:t>
       </w:r>
     </w:p>
@@ -617,7 +616,6 @@
           <w:sz w:val="20"/>
           <w:szCs w:val="20"/>
         </w:rPr>
-        <w:lastRenderedPageBreak/>
         <w:t>- how to implement sound files</w:t>
       </w:r>
       <w:r>

</xml_diff>